<commit_message>
update 6 files, copy 1 file and create 1 file
</commit_message>
<xml_diff>
--- a/Final Docs/test_draft.docx
+++ b/Final Docs/test_draft.docx
@@ -1035,7 +1035,7 @@
           </w:tcPr>
           <w:p>
             <w:r>
-              <w:t>Ethanol</w:t>
+              <w:t>Ethanol(r)</w:t>
             </w:r>
           </w:p>
         </w:tc>
@@ -1044,7 +1044,11 @@
             <w:tcW w:w="204" w:type="pct"/>
           </w:tcPr>
           <w:p>
-            <w:r/>
+            <w:r>
+              <w:t>=========================================</w:t>
+              <w:br/>
+              <w:t>Section</w:t>
+            </w:r>
           </w:p>
         </w:tc>
         <w:tc>
@@ -1188,9 +1192,9 @@
             <w:vAlign w:val="center"/>
           </w:tcPr>
           <w:p>
-            <w:pPr>
-              <w:jc w:val="center"/>
-            </w:pPr>
+            <w:r>
+              <w:t>Methyl</w:t>
+            </w:r>
           </w:p>
         </w:tc>
         <w:tc>
@@ -1198,13 +1202,9 @@
             <w:tcW w:w="204" w:type="pct"/>
           </w:tcPr>
           <w:p>
-            <w:pPr>
-              <w:rPr>
-                <w:rFonts w:ascii="Arial" w:hAnsi="Arial" w:cs="Arial"/>
-                <w:sz w:val="18"/>
-                <w:szCs w:val="18"/>
-              </w:rPr>
-            </w:pPr>
+            <w:r>
+              <w:t>32.04</w:t>
+            </w:r>
           </w:p>
         </w:tc>
         <w:tc>
@@ -1212,13 +1212,9 @@
             <w:tcW w:w="336" w:type="pct"/>
           </w:tcPr>
           <w:p>
-            <w:pPr>
-              <w:rPr>
-                <w:rFonts w:ascii="Arial" w:hAnsi="Arial" w:cs="Arial"/>
-                <w:sz w:val="18"/>
-                <w:szCs w:val="18"/>
-              </w:rPr>
-            </w:pPr>
+            <w:r>
+              <w:t>0.79</w:t>
+            </w:r>
           </w:p>
         </w:tc>
         <w:tc>
@@ -1226,13 +1222,7 @@
             <w:tcW w:w="471" w:type="pct"/>
           </w:tcPr>
           <w:p>
-            <w:pPr>
-              <w:rPr>
-                <w:rFonts w:ascii="Arial" w:hAnsi="Arial" w:cs="Arial"/>
-                <w:sz w:val="18"/>
-                <w:szCs w:val="18"/>
-              </w:rPr>
-            </w:pPr>
+            <w:r/>
           </w:p>
         </w:tc>
         <w:tc>
@@ -1240,13 +1230,7 @@
             <w:tcW w:w="343" w:type="pct"/>
           </w:tcPr>
           <w:p>
-            <w:pPr>
-              <w:rPr>
-                <w:rFonts w:ascii="Arial" w:hAnsi="Arial" w:cs="Arial"/>
-                <w:sz w:val="18"/>
-                <w:szCs w:val="18"/>
-              </w:rPr>
-            </w:pPr>
+            <w:r/>
           </w:p>
         </w:tc>
         <w:tc>
@@ -1254,13 +1238,7 @@
             <w:tcW w:w="332" w:type="pct"/>
           </w:tcPr>
           <w:p>
-            <w:pPr>
-              <w:rPr>
-                <w:rFonts w:ascii="Arial" w:hAnsi="Arial" w:cs="Arial"/>
-                <w:sz w:val="18"/>
-                <w:szCs w:val="18"/>
-              </w:rPr>
-            </w:pPr>
+            <w:r/>
           </w:p>
         </w:tc>
         <w:tc>
@@ -1269,13 +1247,7 @@
             <w:shd w:val="clear" w:color="auto" w:fill="D9D9D9" w:themeFill="background1" w:themeFillShade="D9"/>
           </w:tcPr>
           <w:p>
-            <w:pPr>
-              <w:rPr>
-                <w:rFonts w:ascii="Arial" w:hAnsi="Arial" w:cs="Arial"/>
-                <w:sz w:val="18"/>
-                <w:szCs w:val="18"/>
-              </w:rPr>
-            </w:pPr>
+            <w:r/>
           </w:p>
         </w:tc>
         <w:tc>
@@ -1284,13 +1256,7 @@
             <w:shd w:val="clear" w:color="auto" w:fill="F2F2F2" w:themeFill="background1" w:themeFillShade="F2"/>
           </w:tcPr>
           <w:p>
-            <w:pPr>
-              <w:rPr>
-                <w:rFonts w:ascii="Arial" w:hAnsi="Arial" w:cs="Arial"/>
-                <w:sz w:val="18"/>
-                <w:szCs w:val="18"/>
-              </w:rPr>
-            </w:pPr>
+            <w:r/>
           </w:p>
         </w:tc>
         <w:tc>
@@ -1299,13 +1265,13 @@
             <w:shd w:val="clear" w:color="auto" w:fill="F2F2F2" w:themeFill="background1" w:themeFillShade="F2"/>
           </w:tcPr>
           <w:p>
-            <w:pPr>
-              <w:rPr>
-                <w:rFonts w:ascii="Arial" w:hAnsi="Arial" w:cs="Arial"/>
-                <w:sz w:val="18"/>
-                <w:szCs w:val="18"/>
-              </w:rPr>
-            </w:pPr>
+            <w:r>
+              <w:t>1</w:t>
+              <w:br/>
+              <w:t>2</w:t>
+              <w:br/>
+              <w:t>3</w:t>
+            </w:r>
           </w:p>
         </w:tc>
         <w:tc>
@@ -1314,13 +1280,7 @@
             <w:shd w:val="clear" w:color="auto" w:fill="F2F2F2" w:themeFill="background1" w:themeFillShade="F2"/>
           </w:tcPr>
           <w:p>
-            <w:pPr>
-              <w:rPr>
-                <w:rFonts w:ascii="Arial" w:hAnsi="Arial" w:cs="Arial"/>
-                <w:sz w:val="18"/>
-                <w:szCs w:val="18"/>
-              </w:rPr>
-            </w:pPr>
+            <w:r/>
           </w:p>
         </w:tc>
         <w:tc>
@@ -1328,13 +1288,7 @@
             <w:tcW w:w="148" w:type="pct"/>
           </w:tcPr>
           <w:p>
-            <w:pPr>
-              <w:rPr>
-                <w:rFonts w:ascii="Arial" w:hAnsi="Arial" w:cs="Arial"/>
-                <w:sz w:val="18"/>
-                <w:szCs w:val="18"/>
-              </w:rPr>
-            </w:pPr>
+            <w:r/>
           </w:p>
         </w:tc>
         <w:tc>
@@ -1342,13 +1296,7 @@
             <w:tcW w:w="148" w:type="pct"/>
           </w:tcPr>
           <w:p>
-            <w:pPr>
-              <w:rPr>
-                <w:rFonts w:ascii="Arial" w:hAnsi="Arial" w:cs="Arial"/>
-                <w:sz w:val="18"/>
-                <w:szCs w:val="18"/>
-              </w:rPr>
-            </w:pPr>
+            <w:r/>
           </w:p>
         </w:tc>
         <w:tc>
@@ -1356,13 +1304,10 @@
             <w:tcW w:w="148" w:type="pct"/>
           </w:tcPr>
           <w:p>
-            <w:pPr>
-              <w:rPr>
-                <w:rFonts w:ascii="Arial" w:hAnsi="Arial" w:cs="Arial"/>
-                <w:sz w:val="18"/>
-                <w:szCs w:val="18"/>
-              </w:rPr>
-            </w:pPr>
+            <w:r>
+              <w:br/>
+              <w:t>X</w:t>
+            </w:r>
           </w:p>
         </w:tc>
         <w:tc>
@@ -1370,13 +1315,7 @@
             <w:tcW w:w="148" w:type="pct"/>
           </w:tcPr>
           <w:p>
-            <w:pPr>
-              <w:rPr>
-                <w:rFonts w:ascii="Arial" w:hAnsi="Arial" w:cs="Arial"/>
-                <w:sz w:val="18"/>
-                <w:szCs w:val="18"/>
-              </w:rPr>
-            </w:pPr>
+            <w:r/>
           </w:p>
         </w:tc>
         <w:tc>
@@ -1384,13 +1323,7 @@
             <w:tcW w:w="148" w:type="pct"/>
           </w:tcPr>
           <w:p>
-            <w:pPr>
-              <w:rPr>
-                <w:rFonts w:ascii="Arial" w:hAnsi="Arial" w:cs="Arial"/>
-                <w:sz w:val="18"/>
-                <w:szCs w:val="18"/>
-              </w:rPr>
-            </w:pPr>
+            <w:r/>
           </w:p>
         </w:tc>
         <w:tc>
@@ -1398,13 +1331,7 @@
             <w:tcW w:w="149" w:type="pct"/>
           </w:tcPr>
           <w:p>
-            <w:pPr>
-              <w:rPr>
-                <w:rFonts w:ascii="Arial" w:hAnsi="Arial" w:cs="Arial"/>
-                <w:sz w:val="18"/>
-                <w:szCs w:val="18"/>
-              </w:rPr>
-            </w:pPr>
+            <w:r/>
           </w:p>
         </w:tc>
         <w:tc>
@@ -1412,13 +1339,7 @@
             <w:tcW w:w="610" w:type="pct"/>
           </w:tcPr>
           <w:p>
-            <w:pPr>
-              <w:rPr>
-                <w:rFonts w:ascii="Arial" w:hAnsi="Arial" w:cs="Arial"/>
-                <w:sz w:val="18"/>
-                <w:szCs w:val="18"/>
-              </w:rPr>
-            </w:pPr>
+            <w:r/>
           </w:p>
         </w:tc>
       </w:tr>
@@ -1432,9 +1353,9 @@
             <w:vAlign w:val="center"/>
           </w:tcPr>
           <w:p>
-            <w:pPr>
-              <w:jc w:val="center"/>
-            </w:pPr>
+            <w:r>
+              <w:t>1-propanol</w:t>
+            </w:r>
           </w:p>
         </w:tc>
         <w:tc>
@@ -1442,13 +1363,9 @@
             <w:tcW w:w="204" w:type="pct"/>
           </w:tcPr>
           <w:p>
-            <w:pPr>
-              <w:rPr>
-                <w:rFonts w:ascii="Arial" w:hAnsi="Arial" w:cs="Arial"/>
-                <w:sz w:val="18"/>
-                <w:szCs w:val="18"/>
-              </w:rPr>
-            </w:pPr>
+            <w:r>
+              <w:t>60.10</w:t>
+            </w:r>
           </w:p>
         </w:tc>
         <w:tc>
@@ -1456,13 +1373,7 @@
             <w:tcW w:w="336" w:type="pct"/>
           </w:tcPr>
           <w:p>
-            <w:pPr>
-              <w:rPr>
-                <w:rFonts w:ascii="Arial" w:hAnsi="Arial" w:cs="Arial"/>
-                <w:sz w:val="18"/>
-                <w:szCs w:val="18"/>
-              </w:rPr>
-            </w:pPr>
+            <w:r/>
           </w:p>
         </w:tc>
         <w:tc>
@@ -1470,13 +1381,7 @@
             <w:tcW w:w="471" w:type="pct"/>
           </w:tcPr>
           <w:p>
-            <w:pPr>
-              <w:rPr>
-                <w:rFonts w:ascii="Arial" w:hAnsi="Arial" w:cs="Arial"/>
-                <w:sz w:val="18"/>
-                <w:szCs w:val="18"/>
-              </w:rPr>
-            </w:pPr>
+            <w:r/>
           </w:p>
         </w:tc>
         <w:tc>
@@ -1484,13 +1389,7 @@
             <w:tcW w:w="343" w:type="pct"/>
           </w:tcPr>
           <w:p>
-            <w:pPr>
-              <w:rPr>
-                <w:rFonts w:ascii="Arial" w:hAnsi="Arial" w:cs="Arial"/>
-                <w:sz w:val="18"/>
-                <w:szCs w:val="18"/>
-              </w:rPr>
-            </w:pPr>
+            <w:r/>
           </w:p>
         </w:tc>
         <w:tc>
@@ -1498,13 +1397,7 @@
             <w:tcW w:w="332" w:type="pct"/>
           </w:tcPr>
           <w:p>
-            <w:pPr>
-              <w:rPr>
-                <w:rFonts w:ascii="Arial" w:hAnsi="Arial" w:cs="Arial"/>
-                <w:sz w:val="18"/>
-                <w:szCs w:val="18"/>
-              </w:rPr>
-            </w:pPr>
+            <w:r/>
           </w:p>
         </w:tc>
         <w:tc>
@@ -1513,13 +1406,7 @@
             <w:shd w:val="clear" w:color="auto" w:fill="D9D9D9" w:themeFill="background1" w:themeFillShade="D9"/>
           </w:tcPr>
           <w:p>
-            <w:pPr>
-              <w:rPr>
-                <w:rFonts w:ascii="Arial" w:hAnsi="Arial" w:cs="Arial"/>
-                <w:sz w:val="18"/>
-                <w:szCs w:val="18"/>
-              </w:rPr>
-            </w:pPr>
+            <w:r/>
           </w:p>
         </w:tc>
         <w:tc>
@@ -1528,13 +1415,7 @@
             <w:shd w:val="clear" w:color="auto" w:fill="F2F2F2" w:themeFill="background1" w:themeFillShade="F2"/>
           </w:tcPr>
           <w:p>
-            <w:pPr>
-              <w:rPr>
-                <w:rFonts w:ascii="Arial" w:hAnsi="Arial" w:cs="Arial"/>
-                <w:sz w:val="18"/>
-                <w:szCs w:val="18"/>
-              </w:rPr>
-            </w:pPr>
+            <w:r/>
           </w:p>
         </w:tc>
         <w:tc>
@@ -1543,13 +1424,7 @@
             <w:shd w:val="clear" w:color="auto" w:fill="F2F2F2" w:themeFill="background1" w:themeFillShade="F2"/>
           </w:tcPr>
           <w:p>
-            <w:pPr>
-              <w:rPr>
-                <w:rFonts w:ascii="Arial" w:hAnsi="Arial" w:cs="Arial"/>
-                <w:sz w:val="18"/>
-                <w:szCs w:val="18"/>
-              </w:rPr>
-            </w:pPr>
+            <w:r/>
           </w:p>
         </w:tc>
         <w:tc>
@@ -1558,13 +1433,7 @@
             <w:shd w:val="clear" w:color="auto" w:fill="F2F2F2" w:themeFill="background1" w:themeFillShade="F2"/>
           </w:tcPr>
           <w:p>
-            <w:pPr>
-              <w:rPr>
-                <w:rFonts w:ascii="Arial" w:hAnsi="Arial" w:cs="Arial"/>
-                <w:sz w:val="18"/>
-                <w:szCs w:val="18"/>
-              </w:rPr>
-            </w:pPr>
+            <w:r/>
           </w:p>
         </w:tc>
         <w:tc>
@@ -1572,13 +1441,7 @@
             <w:tcW w:w="148" w:type="pct"/>
           </w:tcPr>
           <w:p>
-            <w:pPr>
-              <w:rPr>
-                <w:rFonts w:ascii="Arial" w:hAnsi="Arial" w:cs="Arial"/>
-                <w:sz w:val="18"/>
-                <w:szCs w:val="18"/>
-              </w:rPr>
-            </w:pPr>
+            <w:r/>
           </w:p>
         </w:tc>
         <w:tc>
@@ -1586,13 +1449,7 @@
             <w:tcW w:w="148" w:type="pct"/>
           </w:tcPr>
           <w:p>
-            <w:pPr>
-              <w:rPr>
-                <w:rFonts w:ascii="Arial" w:hAnsi="Arial" w:cs="Arial"/>
-                <w:sz w:val="18"/>
-                <w:szCs w:val="18"/>
-              </w:rPr>
-            </w:pPr>
+            <w:r/>
           </w:p>
         </w:tc>
         <w:tc>
@@ -1600,13 +1457,10 @@
             <w:tcW w:w="148" w:type="pct"/>
           </w:tcPr>
           <w:p>
-            <w:pPr>
-              <w:rPr>
-                <w:rFonts w:ascii="Arial" w:hAnsi="Arial" w:cs="Arial"/>
-                <w:sz w:val="18"/>
-                <w:szCs w:val="18"/>
-              </w:rPr>
-            </w:pPr>
+            <w:r>
+              <w:br/>
+              <w:t>X</w:t>
+            </w:r>
           </w:p>
         </w:tc>
         <w:tc>
@@ -1614,13 +1468,7 @@
             <w:tcW w:w="148" w:type="pct"/>
           </w:tcPr>
           <w:p>
-            <w:pPr>
-              <w:rPr>
-                <w:rFonts w:ascii="Arial" w:hAnsi="Arial" w:cs="Arial"/>
-                <w:sz w:val="18"/>
-                <w:szCs w:val="18"/>
-              </w:rPr>
-            </w:pPr>
+            <w:r/>
           </w:p>
         </w:tc>
         <w:tc>
@@ -1628,13 +1476,7 @@
             <w:tcW w:w="148" w:type="pct"/>
           </w:tcPr>
           <w:p>
-            <w:pPr>
-              <w:rPr>
-                <w:rFonts w:ascii="Arial" w:hAnsi="Arial" w:cs="Arial"/>
-                <w:sz w:val="18"/>
-                <w:szCs w:val="18"/>
-              </w:rPr>
-            </w:pPr>
+            <w:r/>
           </w:p>
         </w:tc>
         <w:tc>
@@ -1642,13 +1484,7 @@
             <w:tcW w:w="149" w:type="pct"/>
           </w:tcPr>
           <w:p>
-            <w:pPr>
-              <w:rPr>
-                <w:rFonts w:ascii="Arial" w:hAnsi="Arial" w:cs="Arial"/>
-                <w:sz w:val="18"/>
-                <w:szCs w:val="18"/>
-              </w:rPr>
-            </w:pPr>
+            <w:r/>
           </w:p>
         </w:tc>
         <w:tc>
@@ -1656,1477 +1492,7 @@
             <w:tcW w:w="610" w:type="pct"/>
           </w:tcPr>
           <w:p>
-            <w:pPr>
-              <w:rPr>
-                <w:rFonts w:ascii="Arial" w:hAnsi="Arial" w:cs="Arial"/>
-                <w:sz w:val="18"/>
-                <w:szCs w:val="18"/>
-              </w:rPr>
-            </w:pPr>
-          </w:p>
-        </w:tc>
-      </w:tr>
-      <w:tr>
-        <w:trPr>
-          <w:trHeight w:val="624"/>
-        </w:trPr>
-        <w:tc>
-          <w:tcPr>
-            <w:tcW w:w="1150" w:type="pct"/>
-            <w:vAlign w:val="center"/>
-          </w:tcPr>
-          <w:p>
-            <w:pPr>
-              <w:jc w:val="center"/>
-            </w:pPr>
-          </w:p>
-        </w:tc>
-        <w:tc>
-          <w:tcPr>
-            <w:tcW w:w="204" w:type="pct"/>
-          </w:tcPr>
-          <w:p>
-            <w:pPr>
-              <w:rPr>
-                <w:rFonts w:ascii="Arial" w:hAnsi="Arial" w:cs="Arial"/>
-                <w:sz w:val="18"/>
-                <w:szCs w:val="18"/>
-              </w:rPr>
-            </w:pPr>
-          </w:p>
-        </w:tc>
-        <w:tc>
-          <w:tcPr>
-            <w:tcW w:w="336" w:type="pct"/>
-          </w:tcPr>
-          <w:p>
-            <w:pPr>
-              <w:rPr>
-                <w:rFonts w:ascii="Arial" w:hAnsi="Arial" w:cs="Arial"/>
-                <w:sz w:val="18"/>
-                <w:szCs w:val="18"/>
-              </w:rPr>
-            </w:pPr>
-          </w:p>
-        </w:tc>
-        <w:tc>
-          <w:tcPr>
-            <w:tcW w:w="471" w:type="pct"/>
-          </w:tcPr>
-          <w:p>
-            <w:pPr>
-              <w:rPr>
-                <w:rFonts w:ascii="Arial" w:hAnsi="Arial" w:cs="Arial"/>
-                <w:sz w:val="18"/>
-                <w:szCs w:val="18"/>
-              </w:rPr>
-            </w:pPr>
-          </w:p>
-        </w:tc>
-        <w:tc>
-          <w:tcPr>
-            <w:tcW w:w="343" w:type="pct"/>
-          </w:tcPr>
-          <w:p>
-            <w:pPr>
-              <w:rPr>
-                <w:rFonts w:ascii="Arial" w:hAnsi="Arial" w:cs="Arial"/>
-                <w:sz w:val="18"/>
-                <w:szCs w:val="18"/>
-              </w:rPr>
-            </w:pPr>
-          </w:p>
-        </w:tc>
-        <w:tc>
-          <w:tcPr>
-            <w:tcW w:w="332" w:type="pct"/>
-          </w:tcPr>
-          <w:p>
-            <w:pPr>
-              <w:rPr>
-                <w:rFonts w:ascii="Arial" w:hAnsi="Arial" w:cs="Arial"/>
-                <w:sz w:val="18"/>
-                <w:szCs w:val="18"/>
-              </w:rPr>
-            </w:pPr>
-          </w:p>
-        </w:tc>
-        <w:tc>
-          <w:tcPr>
-            <w:tcW w:w="210" w:type="pct"/>
-            <w:shd w:val="clear" w:color="auto" w:fill="D9D9D9" w:themeFill="background1" w:themeFillShade="D9"/>
-          </w:tcPr>
-          <w:p>
-            <w:pPr>
-              <w:rPr>
-                <w:rFonts w:ascii="Arial" w:hAnsi="Arial" w:cs="Arial"/>
-                <w:sz w:val="18"/>
-                <w:szCs w:val="18"/>
-              </w:rPr>
-            </w:pPr>
-          </w:p>
-        </w:tc>
-        <w:tc>
-          <w:tcPr>
-            <w:tcW w:w="158" w:type="pct"/>
-            <w:shd w:val="clear" w:color="auto" w:fill="F2F2F2" w:themeFill="background1" w:themeFillShade="F2"/>
-          </w:tcPr>
-          <w:p>
-            <w:pPr>
-              <w:rPr>
-                <w:rFonts w:ascii="Arial" w:hAnsi="Arial" w:cs="Arial"/>
-                <w:sz w:val="18"/>
-                <w:szCs w:val="18"/>
-              </w:rPr>
-            </w:pPr>
-          </w:p>
-        </w:tc>
-        <w:tc>
-          <w:tcPr>
-            <w:tcW w:w="148" w:type="pct"/>
-            <w:shd w:val="clear" w:color="auto" w:fill="F2F2F2" w:themeFill="background1" w:themeFillShade="F2"/>
-          </w:tcPr>
-          <w:p>
-            <w:pPr>
-              <w:rPr>
-                <w:rFonts w:ascii="Arial" w:hAnsi="Arial" w:cs="Arial"/>
-                <w:sz w:val="18"/>
-                <w:szCs w:val="18"/>
-              </w:rPr>
-            </w:pPr>
-          </w:p>
-        </w:tc>
-        <w:tc>
-          <w:tcPr>
-            <w:tcW w:w="148" w:type="pct"/>
-            <w:shd w:val="clear" w:color="auto" w:fill="F2F2F2" w:themeFill="background1" w:themeFillShade="F2"/>
-          </w:tcPr>
-          <w:p>
-            <w:pPr>
-              <w:rPr>
-                <w:rFonts w:ascii="Arial" w:hAnsi="Arial" w:cs="Arial"/>
-                <w:sz w:val="18"/>
-                <w:szCs w:val="18"/>
-              </w:rPr>
-            </w:pPr>
-          </w:p>
-        </w:tc>
-        <w:tc>
-          <w:tcPr>
-            <w:tcW w:w="148" w:type="pct"/>
-          </w:tcPr>
-          <w:p>
-            <w:pPr>
-              <w:rPr>
-                <w:rFonts w:ascii="Arial" w:hAnsi="Arial" w:cs="Arial"/>
-                <w:sz w:val="18"/>
-                <w:szCs w:val="18"/>
-              </w:rPr>
-            </w:pPr>
-          </w:p>
-        </w:tc>
-        <w:tc>
-          <w:tcPr>
-            <w:tcW w:w="148" w:type="pct"/>
-          </w:tcPr>
-          <w:p>
-            <w:pPr>
-              <w:rPr>
-                <w:rFonts w:ascii="Arial" w:hAnsi="Arial" w:cs="Arial"/>
-                <w:sz w:val="18"/>
-                <w:szCs w:val="18"/>
-              </w:rPr>
-            </w:pPr>
-          </w:p>
-        </w:tc>
-        <w:tc>
-          <w:tcPr>
-            <w:tcW w:w="148" w:type="pct"/>
-          </w:tcPr>
-          <w:p>
-            <w:pPr>
-              <w:rPr>
-                <w:rFonts w:ascii="Arial" w:hAnsi="Arial" w:cs="Arial"/>
-                <w:sz w:val="18"/>
-                <w:szCs w:val="18"/>
-              </w:rPr>
-            </w:pPr>
-          </w:p>
-        </w:tc>
-        <w:tc>
-          <w:tcPr>
-            <w:tcW w:w="148" w:type="pct"/>
-          </w:tcPr>
-          <w:p>
-            <w:pPr>
-              <w:rPr>
-                <w:rFonts w:ascii="Arial" w:hAnsi="Arial" w:cs="Arial"/>
-                <w:sz w:val="18"/>
-                <w:szCs w:val="18"/>
-              </w:rPr>
-            </w:pPr>
-          </w:p>
-        </w:tc>
-        <w:tc>
-          <w:tcPr>
-            <w:tcW w:w="148" w:type="pct"/>
-          </w:tcPr>
-          <w:p>
-            <w:pPr>
-              <w:rPr>
-                <w:rFonts w:ascii="Arial" w:hAnsi="Arial" w:cs="Arial"/>
-                <w:sz w:val="18"/>
-                <w:szCs w:val="18"/>
-              </w:rPr>
-            </w:pPr>
-          </w:p>
-        </w:tc>
-        <w:tc>
-          <w:tcPr>
-            <w:tcW w:w="149" w:type="pct"/>
-          </w:tcPr>
-          <w:p>
-            <w:pPr>
-              <w:rPr>
-                <w:rFonts w:ascii="Arial" w:hAnsi="Arial" w:cs="Arial"/>
-                <w:sz w:val="18"/>
-                <w:szCs w:val="18"/>
-              </w:rPr>
-            </w:pPr>
-          </w:p>
-        </w:tc>
-        <w:tc>
-          <w:tcPr>
-            <w:tcW w:w="610" w:type="pct"/>
-          </w:tcPr>
-          <w:p>
-            <w:pPr>
-              <w:rPr>
-                <w:rFonts w:ascii="Arial" w:hAnsi="Arial" w:cs="Arial"/>
-                <w:sz w:val="18"/>
-                <w:szCs w:val="18"/>
-              </w:rPr>
-            </w:pPr>
-          </w:p>
-        </w:tc>
-      </w:tr>
-      <w:tr>
-        <w:trPr>
-          <w:trHeight w:val="624"/>
-        </w:trPr>
-        <w:tc>
-          <w:tcPr>
-            <w:tcW w:w="1150" w:type="pct"/>
-            <w:vAlign w:val="center"/>
-          </w:tcPr>
-          <w:p>
-            <w:pPr>
-              <w:jc w:val="center"/>
-            </w:pPr>
-          </w:p>
-        </w:tc>
-        <w:tc>
-          <w:tcPr>
-            <w:tcW w:w="204" w:type="pct"/>
-          </w:tcPr>
-          <w:p>
-            <w:pPr>
-              <w:rPr>
-                <w:rFonts w:ascii="Arial" w:hAnsi="Arial" w:cs="Arial"/>
-                <w:sz w:val="18"/>
-                <w:szCs w:val="18"/>
-              </w:rPr>
-            </w:pPr>
-          </w:p>
-        </w:tc>
-        <w:tc>
-          <w:tcPr>
-            <w:tcW w:w="336" w:type="pct"/>
-          </w:tcPr>
-          <w:p>
-            <w:pPr>
-              <w:rPr>
-                <w:rFonts w:ascii="Arial" w:hAnsi="Arial" w:cs="Arial"/>
-                <w:sz w:val="18"/>
-                <w:szCs w:val="18"/>
-              </w:rPr>
-            </w:pPr>
-          </w:p>
-        </w:tc>
-        <w:tc>
-          <w:tcPr>
-            <w:tcW w:w="471" w:type="pct"/>
-          </w:tcPr>
-          <w:p>
-            <w:pPr>
-              <w:rPr>
-                <w:rFonts w:ascii="Arial" w:hAnsi="Arial" w:cs="Arial"/>
-                <w:sz w:val="18"/>
-                <w:szCs w:val="18"/>
-              </w:rPr>
-            </w:pPr>
-          </w:p>
-        </w:tc>
-        <w:tc>
-          <w:tcPr>
-            <w:tcW w:w="343" w:type="pct"/>
-          </w:tcPr>
-          <w:p>
-            <w:pPr>
-              <w:rPr>
-                <w:rFonts w:ascii="Arial" w:hAnsi="Arial" w:cs="Arial"/>
-                <w:sz w:val="18"/>
-                <w:szCs w:val="18"/>
-              </w:rPr>
-            </w:pPr>
-          </w:p>
-        </w:tc>
-        <w:tc>
-          <w:tcPr>
-            <w:tcW w:w="332" w:type="pct"/>
-          </w:tcPr>
-          <w:p>
-            <w:pPr>
-              <w:rPr>
-                <w:rFonts w:ascii="Arial" w:hAnsi="Arial" w:cs="Arial"/>
-                <w:sz w:val="18"/>
-                <w:szCs w:val="18"/>
-              </w:rPr>
-            </w:pPr>
-          </w:p>
-        </w:tc>
-        <w:tc>
-          <w:tcPr>
-            <w:tcW w:w="210" w:type="pct"/>
-            <w:shd w:val="clear" w:color="auto" w:fill="D9D9D9" w:themeFill="background1" w:themeFillShade="D9"/>
-          </w:tcPr>
-          <w:p>
-            <w:pPr>
-              <w:rPr>
-                <w:rFonts w:ascii="Arial" w:hAnsi="Arial" w:cs="Arial"/>
-                <w:sz w:val="18"/>
-                <w:szCs w:val="18"/>
-              </w:rPr>
-            </w:pPr>
-          </w:p>
-        </w:tc>
-        <w:tc>
-          <w:tcPr>
-            <w:tcW w:w="158" w:type="pct"/>
-            <w:shd w:val="clear" w:color="auto" w:fill="F2F2F2" w:themeFill="background1" w:themeFillShade="F2"/>
-          </w:tcPr>
-          <w:p>
-            <w:pPr>
-              <w:rPr>
-                <w:rFonts w:ascii="Arial" w:hAnsi="Arial" w:cs="Arial"/>
-                <w:sz w:val="18"/>
-                <w:szCs w:val="18"/>
-              </w:rPr>
-            </w:pPr>
-          </w:p>
-        </w:tc>
-        <w:tc>
-          <w:tcPr>
-            <w:tcW w:w="148" w:type="pct"/>
-            <w:shd w:val="clear" w:color="auto" w:fill="F2F2F2" w:themeFill="background1" w:themeFillShade="F2"/>
-          </w:tcPr>
-          <w:p>
-            <w:pPr>
-              <w:rPr>
-                <w:rFonts w:ascii="Arial" w:hAnsi="Arial" w:cs="Arial"/>
-                <w:sz w:val="18"/>
-                <w:szCs w:val="18"/>
-              </w:rPr>
-            </w:pPr>
-          </w:p>
-        </w:tc>
-        <w:tc>
-          <w:tcPr>
-            <w:tcW w:w="148" w:type="pct"/>
-            <w:shd w:val="clear" w:color="auto" w:fill="F2F2F2" w:themeFill="background1" w:themeFillShade="F2"/>
-          </w:tcPr>
-          <w:p>
-            <w:pPr>
-              <w:rPr>
-                <w:rFonts w:ascii="Arial" w:hAnsi="Arial" w:cs="Arial"/>
-                <w:sz w:val="18"/>
-                <w:szCs w:val="18"/>
-              </w:rPr>
-            </w:pPr>
-          </w:p>
-        </w:tc>
-        <w:tc>
-          <w:tcPr>
-            <w:tcW w:w="148" w:type="pct"/>
-          </w:tcPr>
-          <w:p>
-            <w:pPr>
-              <w:rPr>
-                <w:rFonts w:ascii="Arial" w:hAnsi="Arial" w:cs="Arial"/>
-                <w:sz w:val="18"/>
-                <w:szCs w:val="18"/>
-              </w:rPr>
-            </w:pPr>
-          </w:p>
-        </w:tc>
-        <w:tc>
-          <w:tcPr>
-            <w:tcW w:w="148" w:type="pct"/>
-          </w:tcPr>
-          <w:p>
-            <w:pPr>
-              <w:rPr>
-                <w:rFonts w:ascii="Arial" w:hAnsi="Arial" w:cs="Arial"/>
-                <w:sz w:val="18"/>
-                <w:szCs w:val="18"/>
-              </w:rPr>
-            </w:pPr>
-          </w:p>
-        </w:tc>
-        <w:tc>
-          <w:tcPr>
-            <w:tcW w:w="148" w:type="pct"/>
-          </w:tcPr>
-          <w:p>
-            <w:pPr>
-              <w:rPr>
-                <w:rFonts w:ascii="Arial" w:hAnsi="Arial" w:cs="Arial"/>
-                <w:sz w:val="18"/>
-                <w:szCs w:val="18"/>
-              </w:rPr>
-            </w:pPr>
-          </w:p>
-        </w:tc>
-        <w:tc>
-          <w:tcPr>
-            <w:tcW w:w="148" w:type="pct"/>
-          </w:tcPr>
-          <w:p>
-            <w:pPr>
-              <w:rPr>
-                <w:rFonts w:ascii="Arial" w:hAnsi="Arial" w:cs="Arial"/>
-                <w:sz w:val="18"/>
-                <w:szCs w:val="18"/>
-              </w:rPr>
-            </w:pPr>
-          </w:p>
-        </w:tc>
-        <w:tc>
-          <w:tcPr>
-            <w:tcW w:w="148" w:type="pct"/>
-          </w:tcPr>
-          <w:p>
-            <w:pPr>
-              <w:rPr>
-                <w:rFonts w:ascii="Arial" w:hAnsi="Arial" w:cs="Arial"/>
-                <w:sz w:val="18"/>
-                <w:szCs w:val="18"/>
-              </w:rPr>
-            </w:pPr>
-          </w:p>
-        </w:tc>
-        <w:tc>
-          <w:tcPr>
-            <w:tcW w:w="149" w:type="pct"/>
-          </w:tcPr>
-          <w:p>
-            <w:pPr>
-              <w:rPr>
-                <w:rFonts w:ascii="Arial" w:hAnsi="Arial" w:cs="Arial"/>
-                <w:sz w:val="18"/>
-                <w:szCs w:val="18"/>
-              </w:rPr>
-            </w:pPr>
-          </w:p>
-        </w:tc>
-        <w:tc>
-          <w:tcPr>
-            <w:tcW w:w="610" w:type="pct"/>
-          </w:tcPr>
-          <w:p>
-            <w:pPr>
-              <w:rPr>
-                <w:rFonts w:ascii="Arial" w:hAnsi="Arial" w:cs="Arial"/>
-                <w:sz w:val="18"/>
-                <w:szCs w:val="18"/>
-              </w:rPr>
-            </w:pPr>
-          </w:p>
-        </w:tc>
-      </w:tr>
-      <w:tr>
-        <w:trPr>
-          <w:trHeight w:val="624"/>
-        </w:trPr>
-        <w:tc>
-          <w:tcPr>
-            <w:tcW w:w="1150" w:type="pct"/>
-            <w:vAlign w:val="center"/>
-          </w:tcPr>
-          <w:p>
-            <w:pPr>
-              <w:jc w:val="center"/>
-            </w:pPr>
-          </w:p>
-        </w:tc>
-        <w:tc>
-          <w:tcPr>
-            <w:tcW w:w="204" w:type="pct"/>
-          </w:tcPr>
-          <w:p>
-            <w:pPr>
-              <w:rPr>
-                <w:rFonts w:ascii="Arial" w:hAnsi="Arial" w:cs="Arial"/>
-                <w:sz w:val="18"/>
-                <w:szCs w:val="18"/>
-              </w:rPr>
-            </w:pPr>
-          </w:p>
-        </w:tc>
-        <w:tc>
-          <w:tcPr>
-            <w:tcW w:w="336" w:type="pct"/>
-          </w:tcPr>
-          <w:p>
-            <w:pPr>
-              <w:rPr>
-                <w:rFonts w:ascii="Arial" w:hAnsi="Arial" w:cs="Arial"/>
-                <w:sz w:val="18"/>
-                <w:szCs w:val="18"/>
-              </w:rPr>
-            </w:pPr>
-          </w:p>
-        </w:tc>
-        <w:tc>
-          <w:tcPr>
-            <w:tcW w:w="471" w:type="pct"/>
-          </w:tcPr>
-          <w:p>
-            <w:pPr>
-              <w:rPr>
-                <w:rFonts w:ascii="Arial" w:hAnsi="Arial" w:cs="Arial"/>
-                <w:sz w:val="18"/>
-                <w:szCs w:val="18"/>
-              </w:rPr>
-            </w:pPr>
-          </w:p>
-        </w:tc>
-        <w:tc>
-          <w:tcPr>
-            <w:tcW w:w="343" w:type="pct"/>
-          </w:tcPr>
-          <w:p>
-            <w:pPr>
-              <w:rPr>
-                <w:rFonts w:ascii="Arial" w:hAnsi="Arial" w:cs="Arial"/>
-                <w:sz w:val="18"/>
-                <w:szCs w:val="18"/>
-              </w:rPr>
-            </w:pPr>
-          </w:p>
-        </w:tc>
-        <w:tc>
-          <w:tcPr>
-            <w:tcW w:w="332" w:type="pct"/>
-          </w:tcPr>
-          <w:p>
-            <w:pPr>
-              <w:rPr>
-                <w:rFonts w:ascii="Arial" w:hAnsi="Arial" w:cs="Arial"/>
-                <w:sz w:val="18"/>
-                <w:szCs w:val="18"/>
-              </w:rPr>
-            </w:pPr>
-          </w:p>
-        </w:tc>
-        <w:tc>
-          <w:tcPr>
-            <w:tcW w:w="210" w:type="pct"/>
-            <w:shd w:val="clear" w:color="auto" w:fill="D9D9D9" w:themeFill="background1" w:themeFillShade="D9"/>
-          </w:tcPr>
-          <w:p>
-            <w:pPr>
-              <w:rPr>
-                <w:rFonts w:ascii="Arial" w:hAnsi="Arial" w:cs="Arial"/>
-                <w:sz w:val="18"/>
-                <w:szCs w:val="18"/>
-              </w:rPr>
-            </w:pPr>
-          </w:p>
-        </w:tc>
-        <w:tc>
-          <w:tcPr>
-            <w:tcW w:w="158" w:type="pct"/>
-            <w:shd w:val="clear" w:color="auto" w:fill="F2F2F2" w:themeFill="background1" w:themeFillShade="F2"/>
-          </w:tcPr>
-          <w:p>
-            <w:pPr>
-              <w:rPr>
-                <w:rFonts w:ascii="Arial" w:hAnsi="Arial" w:cs="Arial"/>
-                <w:sz w:val="18"/>
-                <w:szCs w:val="18"/>
-              </w:rPr>
-            </w:pPr>
-          </w:p>
-        </w:tc>
-        <w:tc>
-          <w:tcPr>
-            <w:tcW w:w="148" w:type="pct"/>
-            <w:shd w:val="clear" w:color="auto" w:fill="F2F2F2" w:themeFill="background1" w:themeFillShade="F2"/>
-          </w:tcPr>
-          <w:p>
-            <w:pPr>
-              <w:rPr>
-                <w:rFonts w:ascii="Arial" w:hAnsi="Arial" w:cs="Arial"/>
-                <w:sz w:val="18"/>
-                <w:szCs w:val="18"/>
-              </w:rPr>
-            </w:pPr>
-          </w:p>
-        </w:tc>
-        <w:tc>
-          <w:tcPr>
-            <w:tcW w:w="148" w:type="pct"/>
-            <w:shd w:val="clear" w:color="auto" w:fill="F2F2F2" w:themeFill="background1" w:themeFillShade="F2"/>
-          </w:tcPr>
-          <w:p>
-            <w:pPr>
-              <w:rPr>
-                <w:rFonts w:ascii="Arial" w:hAnsi="Arial" w:cs="Arial"/>
-                <w:sz w:val="18"/>
-                <w:szCs w:val="18"/>
-              </w:rPr>
-            </w:pPr>
-          </w:p>
-        </w:tc>
-        <w:tc>
-          <w:tcPr>
-            <w:tcW w:w="148" w:type="pct"/>
-          </w:tcPr>
-          <w:p>
-            <w:pPr>
-              <w:rPr>
-                <w:rFonts w:ascii="Arial" w:hAnsi="Arial" w:cs="Arial"/>
-                <w:sz w:val="18"/>
-                <w:szCs w:val="18"/>
-              </w:rPr>
-            </w:pPr>
-          </w:p>
-        </w:tc>
-        <w:tc>
-          <w:tcPr>
-            <w:tcW w:w="148" w:type="pct"/>
-          </w:tcPr>
-          <w:p>
-            <w:pPr>
-              <w:rPr>
-                <w:rFonts w:ascii="Arial" w:hAnsi="Arial" w:cs="Arial"/>
-                <w:sz w:val="18"/>
-                <w:szCs w:val="18"/>
-              </w:rPr>
-            </w:pPr>
-          </w:p>
-        </w:tc>
-        <w:tc>
-          <w:tcPr>
-            <w:tcW w:w="148" w:type="pct"/>
-          </w:tcPr>
-          <w:p>
-            <w:pPr>
-              <w:rPr>
-                <w:rFonts w:ascii="Arial" w:hAnsi="Arial" w:cs="Arial"/>
-                <w:sz w:val="18"/>
-                <w:szCs w:val="18"/>
-              </w:rPr>
-            </w:pPr>
-          </w:p>
-        </w:tc>
-        <w:tc>
-          <w:tcPr>
-            <w:tcW w:w="148" w:type="pct"/>
-          </w:tcPr>
-          <w:p>
-            <w:pPr>
-              <w:rPr>
-                <w:rFonts w:ascii="Arial" w:hAnsi="Arial" w:cs="Arial"/>
-                <w:sz w:val="18"/>
-                <w:szCs w:val="18"/>
-              </w:rPr>
-            </w:pPr>
-          </w:p>
-        </w:tc>
-        <w:tc>
-          <w:tcPr>
-            <w:tcW w:w="148" w:type="pct"/>
-          </w:tcPr>
-          <w:p>
-            <w:pPr>
-              <w:rPr>
-                <w:rFonts w:ascii="Arial" w:hAnsi="Arial" w:cs="Arial"/>
-                <w:sz w:val="18"/>
-                <w:szCs w:val="18"/>
-              </w:rPr>
-            </w:pPr>
-          </w:p>
-        </w:tc>
-        <w:tc>
-          <w:tcPr>
-            <w:tcW w:w="149" w:type="pct"/>
-          </w:tcPr>
-          <w:p>
-            <w:pPr>
-              <w:rPr>
-                <w:rFonts w:ascii="Arial" w:hAnsi="Arial" w:cs="Arial"/>
-                <w:sz w:val="18"/>
-                <w:szCs w:val="18"/>
-              </w:rPr>
-            </w:pPr>
-          </w:p>
-        </w:tc>
-        <w:tc>
-          <w:tcPr>
-            <w:tcW w:w="610" w:type="pct"/>
-          </w:tcPr>
-          <w:p>
-            <w:pPr>
-              <w:rPr>
-                <w:rFonts w:ascii="Arial" w:hAnsi="Arial" w:cs="Arial"/>
-                <w:sz w:val="18"/>
-                <w:szCs w:val="18"/>
-              </w:rPr>
-            </w:pPr>
-          </w:p>
-        </w:tc>
-      </w:tr>
-      <w:tr>
-        <w:trPr>
-          <w:trHeight w:val="624"/>
-        </w:trPr>
-        <w:tc>
-          <w:tcPr>
-            <w:tcW w:w="1150" w:type="pct"/>
-            <w:vAlign w:val="center"/>
-          </w:tcPr>
-          <w:p>
-            <w:pPr>
-              <w:jc w:val="center"/>
-            </w:pPr>
-          </w:p>
-        </w:tc>
-        <w:tc>
-          <w:tcPr>
-            <w:tcW w:w="204" w:type="pct"/>
-          </w:tcPr>
-          <w:p>
-            <w:pPr>
-              <w:rPr>
-                <w:rFonts w:ascii="Arial" w:hAnsi="Arial" w:cs="Arial"/>
-                <w:sz w:val="18"/>
-                <w:szCs w:val="18"/>
-              </w:rPr>
-            </w:pPr>
-          </w:p>
-        </w:tc>
-        <w:tc>
-          <w:tcPr>
-            <w:tcW w:w="336" w:type="pct"/>
-          </w:tcPr>
-          <w:p>
-            <w:pPr>
-              <w:rPr>
-                <w:rFonts w:ascii="Arial" w:hAnsi="Arial" w:cs="Arial"/>
-                <w:sz w:val="18"/>
-                <w:szCs w:val="18"/>
-              </w:rPr>
-            </w:pPr>
-          </w:p>
-        </w:tc>
-        <w:tc>
-          <w:tcPr>
-            <w:tcW w:w="471" w:type="pct"/>
-          </w:tcPr>
-          <w:p>
-            <w:pPr>
-              <w:rPr>
-                <w:rFonts w:ascii="Arial" w:hAnsi="Arial" w:cs="Arial"/>
-                <w:sz w:val="18"/>
-                <w:szCs w:val="18"/>
-              </w:rPr>
-            </w:pPr>
-          </w:p>
-        </w:tc>
-        <w:tc>
-          <w:tcPr>
-            <w:tcW w:w="343" w:type="pct"/>
-          </w:tcPr>
-          <w:p>
-            <w:pPr>
-              <w:rPr>
-                <w:rFonts w:ascii="Arial" w:hAnsi="Arial" w:cs="Arial"/>
-                <w:sz w:val="18"/>
-                <w:szCs w:val="18"/>
-              </w:rPr>
-            </w:pPr>
-          </w:p>
-        </w:tc>
-        <w:tc>
-          <w:tcPr>
-            <w:tcW w:w="332" w:type="pct"/>
-          </w:tcPr>
-          <w:p>
-            <w:pPr>
-              <w:rPr>
-                <w:rFonts w:ascii="Arial" w:hAnsi="Arial" w:cs="Arial"/>
-                <w:sz w:val="18"/>
-                <w:szCs w:val="18"/>
-              </w:rPr>
-            </w:pPr>
-          </w:p>
-        </w:tc>
-        <w:tc>
-          <w:tcPr>
-            <w:tcW w:w="210" w:type="pct"/>
-            <w:shd w:val="clear" w:color="auto" w:fill="D9D9D9" w:themeFill="background1" w:themeFillShade="D9"/>
-          </w:tcPr>
-          <w:p>
-            <w:pPr>
-              <w:rPr>
-                <w:rFonts w:ascii="Arial" w:hAnsi="Arial" w:cs="Arial"/>
-                <w:sz w:val="18"/>
-                <w:szCs w:val="18"/>
-              </w:rPr>
-            </w:pPr>
-          </w:p>
-        </w:tc>
-        <w:tc>
-          <w:tcPr>
-            <w:tcW w:w="158" w:type="pct"/>
-            <w:shd w:val="clear" w:color="auto" w:fill="F2F2F2" w:themeFill="background1" w:themeFillShade="F2"/>
-          </w:tcPr>
-          <w:p>
-            <w:pPr>
-              <w:rPr>
-                <w:rFonts w:ascii="Arial" w:hAnsi="Arial" w:cs="Arial"/>
-                <w:sz w:val="18"/>
-                <w:szCs w:val="18"/>
-              </w:rPr>
-            </w:pPr>
-          </w:p>
-        </w:tc>
-        <w:tc>
-          <w:tcPr>
-            <w:tcW w:w="148" w:type="pct"/>
-            <w:shd w:val="clear" w:color="auto" w:fill="F2F2F2" w:themeFill="background1" w:themeFillShade="F2"/>
-          </w:tcPr>
-          <w:p>
-            <w:pPr>
-              <w:rPr>
-                <w:rFonts w:ascii="Arial" w:hAnsi="Arial" w:cs="Arial"/>
-                <w:sz w:val="18"/>
-                <w:szCs w:val="18"/>
-              </w:rPr>
-            </w:pPr>
-          </w:p>
-        </w:tc>
-        <w:tc>
-          <w:tcPr>
-            <w:tcW w:w="148" w:type="pct"/>
-            <w:shd w:val="clear" w:color="auto" w:fill="F2F2F2" w:themeFill="background1" w:themeFillShade="F2"/>
-          </w:tcPr>
-          <w:p>
-            <w:pPr>
-              <w:rPr>
-                <w:rFonts w:ascii="Arial" w:hAnsi="Arial" w:cs="Arial"/>
-                <w:sz w:val="18"/>
-                <w:szCs w:val="18"/>
-              </w:rPr>
-            </w:pPr>
-          </w:p>
-        </w:tc>
-        <w:tc>
-          <w:tcPr>
-            <w:tcW w:w="148" w:type="pct"/>
-          </w:tcPr>
-          <w:p>
-            <w:pPr>
-              <w:rPr>
-                <w:rFonts w:ascii="Arial" w:hAnsi="Arial" w:cs="Arial"/>
-                <w:sz w:val="18"/>
-                <w:szCs w:val="18"/>
-              </w:rPr>
-            </w:pPr>
-          </w:p>
-        </w:tc>
-        <w:tc>
-          <w:tcPr>
-            <w:tcW w:w="148" w:type="pct"/>
-          </w:tcPr>
-          <w:p>
-            <w:pPr>
-              <w:rPr>
-                <w:rFonts w:ascii="Arial" w:hAnsi="Arial" w:cs="Arial"/>
-                <w:sz w:val="18"/>
-                <w:szCs w:val="18"/>
-              </w:rPr>
-            </w:pPr>
-          </w:p>
-        </w:tc>
-        <w:tc>
-          <w:tcPr>
-            <w:tcW w:w="148" w:type="pct"/>
-          </w:tcPr>
-          <w:p>
-            <w:pPr>
-              <w:rPr>
-                <w:rFonts w:ascii="Arial" w:hAnsi="Arial" w:cs="Arial"/>
-                <w:sz w:val="18"/>
-                <w:szCs w:val="18"/>
-              </w:rPr>
-            </w:pPr>
-          </w:p>
-        </w:tc>
-        <w:tc>
-          <w:tcPr>
-            <w:tcW w:w="148" w:type="pct"/>
-          </w:tcPr>
-          <w:p>
-            <w:pPr>
-              <w:rPr>
-                <w:rFonts w:ascii="Arial" w:hAnsi="Arial" w:cs="Arial"/>
-                <w:sz w:val="18"/>
-                <w:szCs w:val="18"/>
-              </w:rPr>
-            </w:pPr>
-          </w:p>
-        </w:tc>
-        <w:tc>
-          <w:tcPr>
-            <w:tcW w:w="148" w:type="pct"/>
-          </w:tcPr>
-          <w:p>
-            <w:pPr>
-              <w:rPr>
-                <w:rFonts w:ascii="Arial" w:hAnsi="Arial" w:cs="Arial"/>
-                <w:sz w:val="18"/>
-                <w:szCs w:val="18"/>
-              </w:rPr>
-            </w:pPr>
-          </w:p>
-        </w:tc>
-        <w:tc>
-          <w:tcPr>
-            <w:tcW w:w="149" w:type="pct"/>
-          </w:tcPr>
-          <w:p>
-            <w:pPr>
-              <w:rPr>
-                <w:rFonts w:ascii="Arial" w:hAnsi="Arial" w:cs="Arial"/>
-                <w:sz w:val="18"/>
-                <w:szCs w:val="18"/>
-              </w:rPr>
-            </w:pPr>
-          </w:p>
-        </w:tc>
-        <w:tc>
-          <w:tcPr>
-            <w:tcW w:w="610" w:type="pct"/>
-          </w:tcPr>
-          <w:p>
-            <w:pPr>
-              <w:rPr>
-                <w:rFonts w:ascii="Arial" w:hAnsi="Arial" w:cs="Arial"/>
-                <w:sz w:val="18"/>
-                <w:szCs w:val="18"/>
-              </w:rPr>
-            </w:pPr>
-          </w:p>
-        </w:tc>
-      </w:tr>
-      <w:tr>
-        <w:trPr>
-          <w:trHeight w:val="624"/>
-        </w:trPr>
-        <w:tc>
-          <w:tcPr>
-            <w:tcW w:w="1150" w:type="pct"/>
-            <w:vAlign w:val="center"/>
-          </w:tcPr>
-          <w:p>
-            <w:pPr>
-              <w:jc w:val="center"/>
-            </w:pPr>
-          </w:p>
-        </w:tc>
-        <w:tc>
-          <w:tcPr>
-            <w:tcW w:w="204" w:type="pct"/>
-          </w:tcPr>
-          <w:p>
-            <w:pPr>
-              <w:rPr>
-                <w:rFonts w:ascii="Arial" w:hAnsi="Arial" w:cs="Arial"/>
-                <w:sz w:val="18"/>
-                <w:szCs w:val="18"/>
-              </w:rPr>
-            </w:pPr>
-          </w:p>
-        </w:tc>
-        <w:tc>
-          <w:tcPr>
-            <w:tcW w:w="336" w:type="pct"/>
-          </w:tcPr>
-          <w:p>
-            <w:pPr>
-              <w:rPr>
-                <w:rFonts w:ascii="Arial" w:hAnsi="Arial" w:cs="Arial"/>
-                <w:sz w:val="18"/>
-                <w:szCs w:val="18"/>
-              </w:rPr>
-            </w:pPr>
-          </w:p>
-        </w:tc>
-        <w:tc>
-          <w:tcPr>
-            <w:tcW w:w="471" w:type="pct"/>
-          </w:tcPr>
-          <w:p>
-            <w:pPr>
-              <w:rPr>
-                <w:rFonts w:ascii="Arial" w:hAnsi="Arial" w:cs="Arial"/>
-                <w:sz w:val="18"/>
-                <w:szCs w:val="18"/>
-              </w:rPr>
-            </w:pPr>
-          </w:p>
-        </w:tc>
-        <w:tc>
-          <w:tcPr>
-            <w:tcW w:w="343" w:type="pct"/>
-          </w:tcPr>
-          <w:p>
-            <w:pPr>
-              <w:rPr>
-                <w:rFonts w:ascii="Arial" w:hAnsi="Arial" w:cs="Arial"/>
-                <w:sz w:val="18"/>
-                <w:szCs w:val="18"/>
-              </w:rPr>
-            </w:pPr>
-          </w:p>
-        </w:tc>
-        <w:tc>
-          <w:tcPr>
-            <w:tcW w:w="332" w:type="pct"/>
-          </w:tcPr>
-          <w:p>
-            <w:pPr>
-              <w:rPr>
-                <w:rFonts w:ascii="Arial" w:hAnsi="Arial" w:cs="Arial"/>
-                <w:sz w:val="18"/>
-                <w:szCs w:val="18"/>
-              </w:rPr>
-            </w:pPr>
-          </w:p>
-        </w:tc>
-        <w:tc>
-          <w:tcPr>
-            <w:tcW w:w="210" w:type="pct"/>
-            <w:shd w:val="clear" w:color="auto" w:fill="D9D9D9" w:themeFill="background1" w:themeFillShade="D9"/>
-          </w:tcPr>
-          <w:p>
-            <w:pPr>
-              <w:rPr>
-                <w:rFonts w:ascii="Arial" w:hAnsi="Arial" w:cs="Arial"/>
-                <w:sz w:val="18"/>
-                <w:szCs w:val="18"/>
-              </w:rPr>
-            </w:pPr>
-          </w:p>
-        </w:tc>
-        <w:tc>
-          <w:tcPr>
-            <w:tcW w:w="158" w:type="pct"/>
-            <w:shd w:val="clear" w:color="auto" w:fill="F2F2F2" w:themeFill="background1" w:themeFillShade="F2"/>
-          </w:tcPr>
-          <w:p>
-            <w:pPr>
-              <w:rPr>
-                <w:rFonts w:ascii="Arial" w:hAnsi="Arial" w:cs="Arial"/>
-                <w:sz w:val="18"/>
-                <w:szCs w:val="18"/>
-              </w:rPr>
-            </w:pPr>
-          </w:p>
-        </w:tc>
-        <w:tc>
-          <w:tcPr>
-            <w:tcW w:w="148" w:type="pct"/>
-            <w:shd w:val="clear" w:color="auto" w:fill="F2F2F2" w:themeFill="background1" w:themeFillShade="F2"/>
-          </w:tcPr>
-          <w:p>
-            <w:pPr>
-              <w:rPr>
-                <w:rFonts w:ascii="Arial" w:hAnsi="Arial" w:cs="Arial"/>
-                <w:sz w:val="18"/>
-                <w:szCs w:val="18"/>
-              </w:rPr>
-            </w:pPr>
-          </w:p>
-        </w:tc>
-        <w:tc>
-          <w:tcPr>
-            <w:tcW w:w="148" w:type="pct"/>
-            <w:shd w:val="clear" w:color="auto" w:fill="F2F2F2" w:themeFill="background1" w:themeFillShade="F2"/>
-          </w:tcPr>
-          <w:p>
-            <w:pPr>
-              <w:rPr>
-                <w:rFonts w:ascii="Arial" w:hAnsi="Arial" w:cs="Arial"/>
-                <w:sz w:val="18"/>
-                <w:szCs w:val="18"/>
-              </w:rPr>
-            </w:pPr>
-          </w:p>
-        </w:tc>
-        <w:tc>
-          <w:tcPr>
-            <w:tcW w:w="148" w:type="pct"/>
-          </w:tcPr>
-          <w:p>
-            <w:pPr>
-              <w:rPr>
-                <w:rFonts w:ascii="Arial" w:hAnsi="Arial" w:cs="Arial"/>
-                <w:sz w:val="18"/>
-                <w:szCs w:val="18"/>
-              </w:rPr>
-            </w:pPr>
-          </w:p>
-        </w:tc>
-        <w:tc>
-          <w:tcPr>
-            <w:tcW w:w="148" w:type="pct"/>
-          </w:tcPr>
-          <w:p>
-            <w:pPr>
-              <w:rPr>
-                <w:rFonts w:ascii="Arial" w:hAnsi="Arial" w:cs="Arial"/>
-                <w:sz w:val="18"/>
-                <w:szCs w:val="18"/>
-              </w:rPr>
-            </w:pPr>
-          </w:p>
-        </w:tc>
-        <w:tc>
-          <w:tcPr>
-            <w:tcW w:w="148" w:type="pct"/>
-          </w:tcPr>
-          <w:p>
-            <w:pPr>
-              <w:rPr>
-                <w:rFonts w:ascii="Arial" w:hAnsi="Arial" w:cs="Arial"/>
-                <w:sz w:val="18"/>
-                <w:szCs w:val="18"/>
-              </w:rPr>
-            </w:pPr>
-          </w:p>
-        </w:tc>
-        <w:tc>
-          <w:tcPr>
-            <w:tcW w:w="148" w:type="pct"/>
-          </w:tcPr>
-          <w:p>
-            <w:pPr>
-              <w:rPr>
-                <w:rFonts w:ascii="Arial" w:hAnsi="Arial" w:cs="Arial"/>
-                <w:sz w:val="18"/>
-                <w:szCs w:val="18"/>
-              </w:rPr>
-            </w:pPr>
-          </w:p>
-        </w:tc>
-        <w:tc>
-          <w:tcPr>
-            <w:tcW w:w="148" w:type="pct"/>
-          </w:tcPr>
-          <w:p>
-            <w:pPr>
-              <w:rPr>
-                <w:rFonts w:ascii="Arial" w:hAnsi="Arial" w:cs="Arial"/>
-                <w:sz w:val="18"/>
-                <w:szCs w:val="18"/>
-              </w:rPr>
-            </w:pPr>
-          </w:p>
-        </w:tc>
-        <w:tc>
-          <w:tcPr>
-            <w:tcW w:w="149" w:type="pct"/>
-          </w:tcPr>
-          <w:p>
-            <w:pPr>
-              <w:rPr>
-                <w:rFonts w:ascii="Arial" w:hAnsi="Arial" w:cs="Arial"/>
-                <w:sz w:val="18"/>
-                <w:szCs w:val="18"/>
-              </w:rPr>
-            </w:pPr>
-          </w:p>
-        </w:tc>
-        <w:tc>
-          <w:tcPr>
-            <w:tcW w:w="610" w:type="pct"/>
-          </w:tcPr>
-          <w:p>
-            <w:pPr>
-              <w:rPr>
-                <w:rFonts w:ascii="Arial" w:hAnsi="Arial" w:cs="Arial"/>
-                <w:sz w:val="18"/>
-                <w:szCs w:val="18"/>
-              </w:rPr>
-            </w:pPr>
-          </w:p>
-        </w:tc>
-      </w:tr>
-      <w:tr>
-        <w:trPr>
-          <w:trHeight w:val="624"/>
-        </w:trPr>
-        <w:tc>
-          <w:tcPr>
-            <w:tcW w:w="1150" w:type="pct"/>
-            <w:vAlign w:val="center"/>
-          </w:tcPr>
-          <w:p>
-            <w:pPr>
-              <w:jc w:val="center"/>
-            </w:pPr>
-          </w:p>
-        </w:tc>
-        <w:tc>
-          <w:tcPr>
-            <w:tcW w:w="204" w:type="pct"/>
-          </w:tcPr>
-          <w:p>
-            <w:pPr>
-              <w:rPr>
-                <w:rFonts w:ascii="Arial" w:hAnsi="Arial" w:cs="Arial"/>
-                <w:sz w:val="18"/>
-                <w:szCs w:val="18"/>
-              </w:rPr>
-            </w:pPr>
-          </w:p>
-        </w:tc>
-        <w:tc>
-          <w:tcPr>
-            <w:tcW w:w="336" w:type="pct"/>
-          </w:tcPr>
-          <w:p>
-            <w:pPr>
-              <w:rPr>
-                <w:rFonts w:ascii="Arial" w:hAnsi="Arial" w:cs="Arial"/>
-                <w:sz w:val="18"/>
-                <w:szCs w:val="18"/>
-              </w:rPr>
-            </w:pPr>
-          </w:p>
-        </w:tc>
-        <w:tc>
-          <w:tcPr>
-            <w:tcW w:w="471" w:type="pct"/>
-          </w:tcPr>
-          <w:p>
-            <w:pPr>
-              <w:rPr>
-                <w:rFonts w:ascii="Arial" w:hAnsi="Arial" w:cs="Arial"/>
-                <w:sz w:val="18"/>
-                <w:szCs w:val="18"/>
-              </w:rPr>
-            </w:pPr>
-          </w:p>
-        </w:tc>
-        <w:tc>
-          <w:tcPr>
-            <w:tcW w:w="343" w:type="pct"/>
-          </w:tcPr>
-          <w:p>
-            <w:pPr>
-              <w:rPr>
-                <w:rFonts w:ascii="Arial" w:hAnsi="Arial" w:cs="Arial"/>
-                <w:sz w:val="18"/>
-                <w:szCs w:val="18"/>
-              </w:rPr>
-            </w:pPr>
-          </w:p>
-        </w:tc>
-        <w:tc>
-          <w:tcPr>
-            <w:tcW w:w="332" w:type="pct"/>
-          </w:tcPr>
-          <w:p>
-            <w:pPr>
-              <w:rPr>
-                <w:rFonts w:ascii="Arial" w:hAnsi="Arial" w:cs="Arial"/>
-                <w:sz w:val="18"/>
-                <w:szCs w:val="18"/>
-              </w:rPr>
-            </w:pPr>
-          </w:p>
-        </w:tc>
-        <w:tc>
-          <w:tcPr>
-            <w:tcW w:w="210" w:type="pct"/>
-            <w:shd w:val="clear" w:color="auto" w:fill="D9D9D9" w:themeFill="background1" w:themeFillShade="D9"/>
-          </w:tcPr>
-          <w:p>
-            <w:pPr>
-              <w:rPr>
-                <w:rFonts w:ascii="Arial" w:hAnsi="Arial" w:cs="Arial"/>
-                <w:sz w:val="18"/>
-                <w:szCs w:val="18"/>
-              </w:rPr>
-            </w:pPr>
-          </w:p>
-        </w:tc>
-        <w:tc>
-          <w:tcPr>
-            <w:tcW w:w="158" w:type="pct"/>
-            <w:shd w:val="clear" w:color="auto" w:fill="F2F2F2" w:themeFill="background1" w:themeFillShade="F2"/>
-          </w:tcPr>
-          <w:p>
-            <w:pPr>
-              <w:rPr>
-                <w:rFonts w:ascii="Arial" w:hAnsi="Arial" w:cs="Arial"/>
-                <w:sz w:val="18"/>
-                <w:szCs w:val="18"/>
-              </w:rPr>
-            </w:pPr>
-          </w:p>
-        </w:tc>
-        <w:tc>
-          <w:tcPr>
-            <w:tcW w:w="148" w:type="pct"/>
-            <w:shd w:val="clear" w:color="auto" w:fill="F2F2F2" w:themeFill="background1" w:themeFillShade="F2"/>
-          </w:tcPr>
-          <w:p>
-            <w:pPr>
-              <w:rPr>
-                <w:rFonts w:ascii="Arial" w:hAnsi="Arial" w:cs="Arial"/>
-                <w:sz w:val="18"/>
-                <w:szCs w:val="18"/>
-              </w:rPr>
-            </w:pPr>
-          </w:p>
-        </w:tc>
-        <w:tc>
-          <w:tcPr>
-            <w:tcW w:w="148" w:type="pct"/>
-            <w:shd w:val="clear" w:color="auto" w:fill="F2F2F2" w:themeFill="background1" w:themeFillShade="F2"/>
-          </w:tcPr>
-          <w:p>
-            <w:pPr>
-              <w:rPr>
-                <w:rFonts w:ascii="Arial" w:hAnsi="Arial" w:cs="Arial"/>
-                <w:sz w:val="18"/>
-                <w:szCs w:val="18"/>
-              </w:rPr>
-            </w:pPr>
-          </w:p>
-        </w:tc>
-        <w:tc>
-          <w:tcPr>
-            <w:tcW w:w="148" w:type="pct"/>
-          </w:tcPr>
-          <w:p>
-            <w:pPr>
-              <w:rPr>
-                <w:rFonts w:ascii="Arial" w:hAnsi="Arial" w:cs="Arial"/>
-                <w:sz w:val="18"/>
-                <w:szCs w:val="18"/>
-              </w:rPr>
-            </w:pPr>
-          </w:p>
-        </w:tc>
-        <w:tc>
-          <w:tcPr>
-            <w:tcW w:w="148" w:type="pct"/>
-          </w:tcPr>
-          <w:p>
-            <w:pPr>
-              <w:rPr>
-                <w:rFonts w:ascii="Arial" w:hAnsi="Arial" w:cs="Arial"/>
-                <w:sz w:val="18"/>
-                <w:szCs w:val="18"/>
-              </w:rPr>
-            </w:pPr>
-          </w:p>
-        </w:tc>
-        <w:tc>
-          <w:tcPr>
-            <w:tcW w:w="148" w:type="pct"/>
-          </w:tcPr>
-          <w:p>
-            <w:pPr>
-              <w:rPr>
-                <w:rFonts w:ascii="Arial" w:hAnsi="Arial" w:cs="Arial"/>
-                <w:sz w:val="18"/>
-                <w:szCs w:val="18"/>
-              </w:rPr>
-            </w:pPr>
-          </w:p>
-        </w:tc>
-        <w:tc>
-          <w:tcPr>
-            <w:tcW w:w="148" w:type="pct"/>
-          </w:tcPr>
-          <w:p>
-            <w:pPr>
-              <w:rPr>
-                <w:rFonts w:ascii="Arial" w:hAnsi="Arial" w:cs="Arial"/>
-                <w:sz w:val="18"/>
-                <w:szCs w:val="18"/>
-              </w:rPr>
-            </w:pPr>
-          </w:p>
-        </w:tc>
-        <w:tc>
-          <w:tcPr>
-            <w:tcW w:w="148" w:type="pct"/>
-          </w:tcPr>
-          <w:p>
-            <w:pPr>
-              <w:rPr>
-                <w:rFonts w:ascii="Arial" w:hAnsi="Arial" w:cs="Arial"/>
-                <w:sz w:val="18"/>
-                <w:szCs w:val="18"/>
-              </w:rPr>
-            </w:pPr>
-          </w:p>
-        </w:tc>
-        <w:tc>
-          <w:tcPr>
-            <w:tcW w:w="149" w:type="pct"/>
-          </w:tcPr>
-          <w:p>
-            <w:pPr>
-              <w:rPr>
-                <w:rFonts w:ascii="Arial" w:hAnsi="Arial" w:cs="Arial"/>
-                <w:sz w:val="18"/>
-                <w:szCs w:val="18"/>
-              </w:rPr>
-            </w:pPr>
-          </w:p>
-        </w:tc>
-        <w:tc>
-          <w:tcPr>
-            <w:tcW w:w="610" w:type="pct"/>
-          </w:tcPr>
-          <w:p>
-            <w:pPr>
-              <w:rPr>
-                <w:rFonts w:ascii="Arial" w:hAnsi="Arial" w:cs="Arial"/>
-                <w:sz w:val="18"/>
-                <w:szCs w:val="18"/>
-              </w:rPr>
-            </w:pPr>
+            <w:r/>
           </w:p>
         </w:tc>
       </w:tr>

</xml_diff>